<commit_message>
Tilrettet installationsvejledninge efter gennemgang
</commit_message>
<xml_diff>
--- a/doc/Installationsvejledning.docx
+++ b/doc/Installationsvejledning.docx
@@ -226,7 +226,7 @@
       <w:r>
         <w:fldChar w:fldCharType="separate"/>
       </w:r>
-      <w:hyperlink w:anchor="_Toc328723056" w:history="1">
+      <w:hyperlink w:anchor="_Toc329094542" w:history="1">
         <w:r>
           <w:rPr>
             <w:rStyle w:val="Hyperlink"/>
@@ -267,7 +267,7 @@
             <w:noProof/>
             <w:webHidden/>
           </w:rPr>
-          <w:instrText xml:space="preserve"> PAGEREF _Toc328723056 \h </w:instrText>
+          <w:instrText xml:space="preserve"> PAGEREF _Toc329094542 \h </w:instrText>
         </w:r>
         <w:r>
           <w:rPr>
@@ -310,7 +310,7 @@
           <w:noProof/>
         </w:rPr>
       </w:pPr>
-      <w:hyperlink w:anchor="_Toc328723057" w:history="1">
+      <w:hyperlink w:anchor="_Toc329094543" w:history="1">
         <w:r>
           <w:rPr>
             <w:rStyle w:val="Hyperlink"/>
@@ -351,7 +351,7 @@
             <w:noProof/>
             <w:webHidden/>
           </w:rPr>
-          <w:instrText xml:space="preserve"> PAGEREF _Toc328723057 \h </w:instrText>
+          <w:instrText xml:space="preserve"> PAGEREF _Toc329094543 \h </w:instrText>
         </w:r>
         <w:r>
           <w:rPr>
@@ -394,7 +394,7 @@
           <w:noProof/>
         </w:rPr>
       </w:pPr>
-      <w:hyperlink w:anchor="_Toc328723058" w:history="1">
+      <w:hyperlink w:anchor="_Toc329094544" w:history="1">
         <w:r>
           <w:rPr>
             <w:rStyle w:val="Hyperlink"/>
@@ -435,7 +435,7 @@
             <w:noProof/>
             <w:webHidden/>
           </w:rPr>
-          <w:instrText xml:space="preserve"> PAGEREF _Toc328723058 \h </w:instrText>
+          <w:instrText xml:space="preserve"> PAGEREF _Toc329094544 \h </w:instrText>
         </w:r>
         <w:r>
           <w:rPr>
@@ -478,7 +478,7 @@
           <w:noProof/>
         </w:rPr>
       </w:pPr>
-      <w:hyperlink w:anchor="_Toc328723059" w:history="1">
+      <w:hyperlink w:anchor="_Toc329094545" w:history="1">
         <w:r>
           <w:rPr>
             <w:rStyle w:val="Hyperlink"/>
@@ -519,7 +519,7 @@
             <w:noProof/>
             <w:webHidden/>
           </w:rPr>
-          <w:instrText xml:space="preserve"> PAGEREF _Toc328723059 \h </w:instrText>
+          <w:instrText xml:space="preserve"> PAGEREF _Toc329094545 \h </w:instrText>
         </w:r>
         <w:r>
           <w:rPr>
@@ -562,7 +562,7 @@
           <w:noProof/>
         </w:rPr>
       </w:pPr>
-      <w:hyperlink w:anchor="_Toc328723060" w:history="1">
+      <w:hyperlink w:anchor="_Toc329094546" w:history="1">
         <w:r>
           <w:rPr>
             <w:rStyle w:val="Hyperlink"/>
@@ -603,7 +603,7 @@
             <w:noProof/>
             <w:webHidden/>
           </w:rPr>
-          <w:instrText xml:space="preserve"> PAGEREF _Toc328723060 \h </w:instrText>
+          <w:instrText xml:space="preserve"> PAGEREF _Toc329094546 \h </w:instrText>
         </w:r>
         <w:r>
           <w:rPr>
@@ -646,7 +646,7 @@
           <w:noProof/>
         </w:rPr>
       </w:pPr>
-      <w:hyperlink w:anchor="_Toc328723061" w:history="1">
+      <w:hyperlink w:anchor="_Toc329094547" w:history="1">
         <w:r>
           <w:rPr>
             <w:rStyle w:val="Hyperlink"/>
@@ -687,7 +687,7 @@
             <w:noProof/>
             <w:webHidden/>
           </w:rPr>
-          <w:instrText xml:space="preserve"> PAGEREF _Toc328723061 \h </w:instrText>
+          <w:instrText xml:space="preserve"> PAGEREF _Toc329094547 \h </w:instrText>
         </w:r>
         <w:r>
           <w:rPr>
@@ -730,7 +730,7 @@
           <w:noProof/>
         </w:rPr>
       </w:pPr>
-      <w:hyperlink w:anchor="_Toc328723062" w:history="1">
+      <w:hyperlink w:anchor="_Toc329094548" w:history="1">
         <w:r>
           <w:rPr>
             <w:rStyle w:val="Hyperlink"/>
@@ -750,7 +750,7 @@
             <w:rStyle w:val="Hyperlink"/>
             <w:noProof/>
           </w:rPr>
-          <w:t>Konfiguration</w:t>
+          <w:t>Artefakter</w:t>
         </w:r>
         <w:r>
           <w:rPr>
@@ -771,7 +771,7 @@
             <w:noProof/>
             <w:webHidden/>
           </w:rPr>
-          <w:instrText xml:space="preserve"> PAGEREF _Toc328723062 \h </w:instrText>
+          <w:instrText xml:space="preserve"> PAGEREF _Toc329094548 \h </w:instrText>
         </w:r>
         <w:r>
           <w:rPr>
@@ -814,7 +814,7 @@
           <w:noProof/>
         </w:rPr>
       </w:pPr>
-      <w:hyperlink w:anchor="_Toc328723063" w:history="1">
+      <w:hyperlink w:anchor="_Toc329094549" w:history="1">
         <w:r>
           <w:rPr>
             <w:rStyle w:val="Hyperlink"/>
@@ -834,7 +834,7 @@
             <w:rStyle w:val="Hyperlink"/>
             <w:noProof/>
           </w:rPr>
-          <w:t>Standard indstillinger</w:t>
+          <w:t>Minlog-ws</w:t>
         </w:r>
         <w:r>
           <w:rPr>
@@ -855,7 +855,7 @@
             <w:noProof/>
             <w:webHidden/>
           </w:rPr>
-          <w:instrText xml:space="preserve"> PAGEREF _Toc328723063 \h </w:instrText>
+          <w:instrText xml:space="preserve"> PAGEREF _Toc329094549 \h </w:instrText>
         </w:r>
         <w:r>
           <w:rPr>
@@ -898,7 +898,7 @@
           <w:noProof/>
         </w:rPr>
       </w:pPr>
-      <w:hyperlink w:anchor="_Toc328723064" w:history="1">
+      <w:hyperlink w:anchor="_Toc329094550" w:history="1">
         <w:r>
           <w:rPr>
             <w:rStyle w:val="Hyperlink"/>
@@ -918,7 +918,7 @@
             <w:rStyle w:val="Hyperlink"/>
             <w:noProof/>
           </w:rPr>
-          <w:t>Logging</w:t>
+          <w:t>Minlog-export</w:t>
         </w:r>
         <w:r>
           <w:rPr>
@@ -939,7 +939,91 @@
             <w:noProof/>
             <w:webHidden/>
           </w:rPr>
-          <w:instrText xml:space="preserve"> PAGEREF _Toc328723064 \h </w:instrText>
+          <w:instrText xml:space="preserve"> PAGEREF _Toc329094550 \h </w:instrText>
+        </w:r>
+        <w:r>
+          <w:rPr>
+            <w:noProof/>
+            <w:webHidden/>
+          </w:rPr>
+        </w:r>
+        <w:r>
+          <w:rPr>
+            <w:noProof/>
+            <w:webHidden/>
+          </w:rPr>
+          <w:fldChar w:fldCharType="separate"/>
+        </w:r>
+        <w:r>
+          <w:rPr>
+            <w:noProof/>
+            <w:webHidden/>
+          </w:rPr>
+          <w:t>5</w:t>
+        </w:r>
+        <w:r>
+          <w:rPr>
+            <w:noProof/>
+            <w:webHidden/>
+          </w:rPr>
+          <w:fldChar w:fldCharType="end"/>
+        </w:r>
+      </w:hyperlink>
+    </w:p>
+    <w:p>
+      <w:pPr>
+        <w:pStyle w:val="Indholdsfortegnelse1"/>
+        <w:tabs>
+          <w:tab w:val="left" w:pos="440"/>
+          <w:tab w:val="right" w:leader="dot" w:pos="8290"/>
+        </w:tabs>
+        <w:rPr>
+          <w:rFonts w:asciiTheme="minorHAnsi" w:eastAsiaTheme="minorEastAsia" w:hAnsiTheme="minorHAnsi" w:cstheme="minorBidi"/>
+          <w:noProof/>
+        </w:rPr>
+      </w:pPr>
+      <w:hyperlink w:anchor="_Toc329094551" w:history="1">
+        <w:r>
+          <w:rPr>
+            <w:rStyle w:val="Hyperlink"/>
+            <w:noProof/>
+          </w:rPr>
+          <w:t>4</w:t>
+        </w:r>
+        <w:r>
+          <w:rPr>
+            <w:rFonts w:asciiTheme="minorHAnsi" w:eastAsiaTheme="minorEastAsia" w:hAnsiTheme="minorHAnsi" w:cstheme="minorBidi"/>
+            <w:noProof/>
+          </w:rPr>
+          <w:tab/>
+        </w:r>
+        <w:r>
+          <w:rPr>
+            <w:rStyle w:val="Hyperlink"/>
+            <w:noProof/>
+          </w:rPr>
+          <w:t>Konfiguration</w:t>
+        </w:r>
+        <w:r>
+          <w:rPr>
+            <w:noProof/>
+            <w:webHidden/>
+          </w:rPr>
+          <w:tab/>
+        </w:r>
+        <w:r>
+          <w:rPr>
+            <w:noProof/>
+            <w:webHidden/>
+          </w:rPr>
+          <w:fldChar w:fldCharType="begin"/>
+        </w:r>
+        <w:r>
+          <w:rPr>
+            <w:noProof/>
+            <w:webHidden/>
+          </w:rPr>
+          <w:instrText xml:space="preserve"> PAGEREF _Toc329094551 \h </w:instrText>
         </w:r>
         <w:r>
           <w:rPr>
@@ -982,13 +1066,13 @@
           <w:noProof/>
         </w:rPr>
       </w:pPr>
-      <w:hyperlink w:anchor="_Toc328723065" w:history="1">
+      <w:hyperlink w:anchor="_Toc329094552" w:history="1">
         <w:r>
           <w:rPr>
             <w:rStyle w:val="Hyperlink"/>
             <w:noProof/>
           </w:rPr>
-          <w:t>3.3</w:t>
+          <w:t>4.1</w:t>
         </w:r>
         <w:r>
           <w:rPr>
@@ -1002,6 +1086,174 @@
             <w:rStyle w:val="Hyperlink"/>
             <w:noProof/>
           </w:rPr>
+          <w:t>Standard indstillinger</w:t>
+        </w:r>
+        <w:r>
+          <w:rPr>
+            <w:noProof/>
+            <w:webHidden/>
+          </w:rPr>
+          <w:tab/>
+        </w:r>
+        <w:r>
+          <w:rPr>
+            <w:noProof/>
+            <w:webHidden/>
+          </w:rPr>
+          <w:fldChar w:fldCharType="begin"/>
+        </w:r>
+        <w:r>
+          <w:rPr>
+            <w:noProof/>
+            <w:webHidden/>
+          </w:rPr>
+          <w:instrText xml:space="preserve"> PAGEREF _Toc329094552 \h </w:instrText>
+        </w:r>
+        <w:r>
+          <w:rPr>
+            <w:noProof/>
+            <w:webHidden/>
+          </w:rPr>
+        </w:r>
+        <w:r>
+          <w:rPr>
+            <w:noProof/>
+            <w:webHidden/>
+          </w:rPr>
+          <w:fldChar w:fldCharType="separate"/>
+        </w:r>
+        <w:r>
+          <w:rPr>
+            <w:noProof/>
+            <w:webHidden/>
+          </w:rPr>
+          <w:t>6</w:t>
+        </w:r>
+        <w:r>
+          <w:rPr>
+            <w:noProof/>
+            <w:webHidden/>
+          </w:rPr>
+          <w:fldChar w:fldCharType="end"/>
+        </w:r>
+      </w:hyperlink>
+    </w:p>
+    <w:p>
+      <w:pPr>
+        <w:pStyle w:val="Indholdsfortegnelse2"/>
+        <w:tabs>
+          <w:tab w:val="left" w:pos="880"/>
+          <w:tab w:val="right" w:leader="dot" w:pos="8290"/>
+        </w:tabs>
+        <w:rPr>
+          <w:rFonts w:asciiTheme="minorHAnsi" w:eastAsiaTheme="minorEastAsia" w:hAnsiTheme="minorHAnsi" w:cstheme="minorBidi"/>
+          <w:noProof/>
+        </w:rPr>
+      </w:pPr>
+      <w:hyperlink w:anchor="_Toc329094553" w:history="1">
+        <w:r>
+          <w:rPr>
+            <w:rStyle w:val="Hyperlink"/>
+            <w:noProof/>
+          </w:rPr>
+          <w:t>4.2</w:t>
+        </w:r>
+        <w:r>
+          <w:rPr>
+            <w:rFonts w:asciiTheme="minorHAnsi" w:eastAsiaTheme="minorEastAsia" w:hAnsiTheme="minorHAnsi" w:cstheme="minorBidi"/>
+            <w:noProof/>
+          </w:rPr>
+          <w:tab/>
+        </w:r>
+        <w:r>
+          <w:rPr>
+            <w:rStyle w:val="Hyperlink"/>
+            <w:noProof/>
+          </w:rPr>
+          <w:t>Logging</w:t>
+        </w:r>
+        <w:r>
+          <w:rPr>
+            <w:noProof/>
+            <w:webHidden/>
+          </w:rPr>
+          <w:tab/>
+        </w:r>
+        <w:r>
+          <w:rPr>
+            <w:noProof/>
+            <w:webHidden/>
+          </w:rPr>
+          <w:fldChar w:fldCharType="begin"/>
+        </w:r>
+        <w:r>
+          <w:rPr>
+            <w:noProof/>
+            <w:webHidden/>
+          </w:rPr>
+          <w:instrText xml:space="preserve"> PAGEREF _Toc329094553 \h </w:instrText>
+        </w:r>
+        <w:r>
+          <w:rPr>
+            <w:noProof/>
+            <w:webHidden/>
+          </w:rPr>
+        </w:r>
+        <w:r>
+          <w:rPr>
+            <w:noProof/>
+            <w:webHidden/>
+          </w:rPr>
+          <w:fldChar w:fldCharType="separate"/>
+        </w:r>
+        <w:r>
+          <w:rPr>
+            <w:noProof/>
+            <w:webHidden/>
+          </w:rPr>
+          <w:t>7</w:t>
+        </w:r>
+        <w:r>
+          <w:rPr>
+            <w:noProof/>
+            <w:webHidden/>
+          </w:rPr>
+          <w:fldChar w:fldCharType="end"/>
+        </w:r>
+      </w:hyperlink>
+    </w:p>
+    <w:p>
+      <w:pPr>
+        <w:pStyle w:val="Indholdsfortegnelse2"/>
+        <w:tabs>
+          <w:tab w:val="left" w:pos="880"/>
+          <w:tab w:val="right" w:leader="dot" w:pos="8290"/>
+        </w:tabs>
+        <w:rPr>
+          <w:rFonts w:asciiTheme="minorHAnsi" w:eastAsiaTheme="minorEastAsia" w:hAnsiTheme="minorHAnsi" w:cstheme="minorBidi"/>
+          <w:noProof/>
+        </w:rPr>
+      </w:pPr>
+      <w:hyperlink w:anchor="_Toc329094554" w:history="1">
+        <w:r>
+          <w:rPr>
+            <w:rStyle w:val="Hyperlink"/>
+            <w:noProof/>
+          </w:rPr>
+          <w:t>4.3</w:t>
+        </w:r>
+        <w:r>
+          <w:rPr>
+            <w:rFonts w:asciiTheme="minorHAnsi" w:eastAsiaTheme="minorEastAsia" w:hAnsiTheme="minorHAnsi" w:cstheme="minorBidi"/>
+            <w:noProof/>
+          </w:rPr>
+          <w:tab/>
+        </w:r>
+        <w:r>
+          <w:rPr>
+            <w:rStyle w:val="Hyperlink"/>
+            <w:noProof/>
+          </w:rPr>
           <w:t>Database</w:t>
         </w:r>
         <w:r>
@@ -1023,7 +1275,7 @@
             <w:noProof/>
             <w:webHidden/>
           </w:rPr>
-          <w:instrText xml:space="preserve"> PAGEREF _Toc328723065 \h </w:instrText>
+          <w:instrText xml:space="preserve"> PAGEREF _Toc329094554 \h </w:instrText>
         </w:r>
         <w:r>
           <w:rPr>
@@ -1043,7 +1295,7 @@
             <w:noProof/>
             <w:webHidden/>
           </w:rPr>
-          <w:t>6</w:t>
+          <w:t>7</w:t>
         </w:r>
         <w:r>
           <w:rPr>
@@ -1066,13 +1318,13 @@
           <w:noProof/>
         </w:rPr>
       </w:pPr>
-      <w:hyperlink w:anchor="_Toc328723066" w:history="1">
+      <w:hyperlink w:anchor="_Toc329094555" w:history="1">
         <w:r>
           <w:rPr>
             <w:rStyle w:val="Hyperlink"/>
             <w:noProof/>
           </w:rPr>
-          <w:t>4</w:t>
+          <w:t>5</w:t>
         </w:r>
         <w:r>
           <w:rPr>
@@ -1107,7 +1359,7 @@
             <w:noProof/>
             <w:webHidden/>
           </w:rPr>
-          <w:instrText xml:space="preserve"> PAGEREF _Toc328723066 \h </w:instrText>
+          <w:instrText xml:space="preserve"> PAGEREF _Toc329094555 \h </w:instrText>
         </w:r>
         <w:r>
           <w:rPr>
@@ -1127,7 +1379,7 @@
             <w:noProof/>
             <w:webHidden/>
           </w:rPr>
-          <w:t>7</w:t>
+          <w:t>8</w:t>
         </w:r>
         <w:r>
           <w:rPr>
@@ -1148,7 +1400,7 @@
       <w:pPr>
         <w:pStyle w:val="Overskrift1"/>
       </w:pPr>
-      <w:bookmarkStart w:id="1" w:name="_Toc328723056"/>
+      <w:bookmarkStart w:id="1" w:name="_Toc329094542"/>
       <w:bookmarkEnd w:id="0"/>
       <w:r>
         <w:lastRenderedPageBreak/>
@@ -1256,7 +1508,7 @@
       <w:pPr>
         <w:pStyle w:val="Overskrift1"/>
       </w:pPr>
-      <w:bookmarkStart w:id="2" w:name="_Toc328723057"/>
+      <w:bookmarkStart w:id="2" w:name="_Toc329094543"/>
       <w:r>
         <w:lastRenderedPageBreak/>
         <w:t>Krav til driftsmiljø</w:t>
@@ -1268,7 +1520,7 @@
         <w:pStyle w:val="Overskrift2"/>
       </w:pPr>
       <w:bookmarkStart w:id="3" w:name="_Toc295902103"/>
-      <w:bookmarkStart w:id="4" w:name="_Toc328723058"/>
+      <w:bookmarkStart w:id="4" w:name="_Toc329094544"/>
       <w:r>
         <w:t>Krav til applikationsservere</w:t>
       </w:r>
@@ -1327,7 +1579,7 @@
       <w:pPr>
         <w:pStyle w:val="Overskrift2"/>
       </w:pPr>
-      <w:bookmarkStart w:id="6" w:name="_Toc328723059"/>
+      <w:bookmarkStart w:id="6" w:name="_Toc329094545"/>
       <w:r>
         <w:t>Krav til operativsystem</w:t>
       </w:r>
@@ -1360,7 +1612,7 @@
       <w:pPr>
         <w:pStyle w:val="Overskrift2"/>
       </w:pPr>
-      <w:bookmarkStart w:id="8" w:name="_Toc328723060"/>
+      <w:bookmarkStart w:id="8" w:name="_Toc329094546"/>
       <w:r>
         <w:t>Krav til database</w:t>
       </w:r>
@@ -1393,7 +1645,7 @@
       <w:pPr>
         <w:pStyle w:val="Overskrift2"/>
       </w:pPr>
-      <w:bookmarkStart w:id="10" w:name="_Toc328723061"/>
+      <w:bookmarkStart w:id="10" w:name="_Toc329094547"/>
       <w:r>
         <w:t>Krav til hardware</w:t>
       </w:r>
@@ -1540,20 +1792,118 @@
           <w:sz w:val="28"/>
         </w:rPr>
       </w:pPr>
-      <w:r>
-        <w:br w:type="page"/>
-      </w:r>
     </w:p>
     <w:p>
       <w:pPr>
         <w:pStyle w:val="Overskrift1"/>
       </w:pPr>
-      <w:bookmarkStart w:id="11" w:name="_Toc328723062"/>
+      <w:bookmarkStart w:id="11" w:name="_Toc329094548"/>
+      <w:r>
+        <w:lastRenderedPageBreak/>
+        <w:t>Artefakter</w:t>
+      </w:r>
+      <w:bookmarkEnd w:id="11"/>
+    </w:p>
+    <w:p>
+      <w:proofErr w:type="spellStart"/>
+      <w:r>
+        <w:t>MinLog</w:t>
+      </w:r>
+      <w:proofErr w:type="spellEnd"/>
+      <w:r>
+        <w:t xml:space="preserve"> er baseret på 2 projekter, der danner en WAR fil hver.</w:t>
+      </w:r>
+    </w:p>
+    <w:p>
+      <w:pPr>
+        <w:pStyle w:val="Overskrift2"/>
+      </w:pPr>
+      <w:bookmarkStart w:id="12" w:name="_Toc329094549"/>
+      <w:proofErr w:type="spellStart"/>
+      <w:r>
+        <w:t>Minlog-ws</w:t>
+      </w:r>
+      <w:bookmarkEnd w:id="12"/>
+      <w:proofErr w:type="spellEnd"/>
+    </w:p>
+    <w:p>
+      <w:r>
+        <w:t xml:space="preserve">Dette projekt danner webservicen, der skal </w:t>
+      </w:r>
+      <w:proofErr w:type="spellStart"/>
+      <w:r>
+        <w:t>deployes</w:t>
+      </w:r>
+      <w:proofErr w:type="spellEnd"/>
+      <w:r>
+        <w:t xml:space="preserve"> på NSP platformen.</w:t>
+      </w:r>
+    </w:p>
+    <w:p>
+      <w:pPr>
+        <w:pStyle w:val="Overskrift2"/>
+      </w:pPr>
+      <w:bookmarkStart w:id="13" w:name="_Toc329094550"/>
+      <w:proofErr w:type="spellStart"/>
+      <w:r>
+        <w:t>Minlog-export</w:t>
+      </w:r>
+      <w:bookmarkEnd w:id="13"/>
+      <w:proofErr w:type="spellEnd"/>
+    </w:p>
+    <w:p>
+      <w:r>
+        <w:t xml:space="preserve">Dette projekt danner </w:t>
+      </w:r>
+      <w:proofErr w:type="spellStart"/>
+      <w:r>
+        <w:t>splunkjobbet</w:t>
+      </w:r>
+      <w:proofErr w:type="spellEnd"/>
+      <w:r>
+        <w:t xml:space="preserve"> og oprydningsjobbet, der skal </w:t>
+      </w:r>
+      <w:proofErr w:type="spellStart"/>
+      <w:r>
+        <w:t>deployes</w:t>
+      </w:r>
+      <w:proofErr w:type="spellEnd"/>
+      <w:r>
+        <w:t xml:space="preserve"> på </w:t>
+      </w:r>
+      <w:proofErr w:type="spellStart"/>
+      <w:r>
+        <w:t>DoDi</w:t>
+      </w:r>
+      <w:proofErr w:type="spellEnd"/>
+      <w:r>
+        <w:t xml:space="preserve"> platformen.</w:t>
+      </w:r>
+    </w:p>
+    <w:p/>
+    <w:p>
+      <w:r>
+        <w:t xml:space="preserve">Detaljer omkring navne på </w:t>
+      </w:r>
+      <w:proofErr w:type="spellStart"/>
+      <w:r>
+        <w:t>warfiler</w:t>
+      </w:r>
+      <w:proofErr w:type="spellEnd"/>
+      <w:r>
+        <w:t xml:space="preserve"> og servicesnitflader og overvågning findes i Driftsvejledningen.</w:t>
+      </w:r>
+    </w:p>
+    <w:p>
+      <w:pPr>
+        <w:pStyle w:val="Overskrift1"/>
+      </w:pPr>
+      <w:bookmarkStart w:id="14" w:name="_Toc329094551"/>
       <w:r>
         <w:lastRenderedPageBreak/>
         <w:t>Konfiguration</w:t>
       </w:r>
-      <w:bookmarkEnd w:id="11"/>
+      <w:bookmarkEnd w:id="14"/>
     </w:p>
     <w:p>
       <w:r>
@@ -1663,11 +2013,11 @@
       <w:pPr>
         <w:pStyle w:val="Overskrift2"/>
       </w:pPr>
-      <w:bookmarkStart w:id="12" w:name="_Toc328723063"/>
+      <w:bookmarkStart w:id="15" w:name="_Toc329094552"/>
       <w:r>
         <w:t>Standard indstillinger</w:t>
       </w:r>
-      <w:bookmarkEnd w:id="12"/>
+      <w:bookmarkEnd w:id="15"/>
     </w:p>
     <w:p>
       <w:pPr>
@@ -2284,14 +2634,14 @@
       <w:pPr>
         <w:pStyle w:val="Overskrift2"/>
       </w:pPr>
-      <w:bookmarkStart w:id="13" w:name="logging"/>
-      <w:bookmarkStart w:id="14" w:name="_Toc328723064"/>
-      <w:bookmarkEnd w:id="13"/>
+      <w:bookmarkStart w:id="16" w:name="logging"/>
+      <w:bookmarkStart w:id="17" w:name="_Toc329094553"/>
+      <w:bookmarkEnd w:id="16"/>
       <w:proofErr w:type="spellStart"/>
       <w:r>
         <w:t>Logging</w:t>
       </w:r>
-      <w:bookmarkEnd w:id="14"/>
+      <w:bookmarkEnd w:id="17"/>
       <w:proofErr w:type="spellEnd"/>
     </w:p>
     <w:p>
@@ -2384,6 +2734,51 @@
         <w:t>conf</w:t>
       </w:r>
       <w:proofErr w:type="spellEnd"/>
+      <w:r>
+        <w:rPr>
+          <w:rStyle w:val="Fremhv"/>
+        </w:rPr>
+        <w:t>.</w:t>
+      </w:r>
+      <w:r>
+        <w:rPr>
+          <w:rStyle w:val="Fremhv"/>
+          <w:i w:val="0"/>
+        </w:rPr>
+        <w:t xml:space="preserve"> </w:t>
+      </w:r>
+      <w:proofErr w:type="spellStart"/>
+      <w:r>
+        <w:rPr>
+          <w:rStyle w:val="Fremhv"/>
+          <w:i w:val="0"/>
+        </w:rPr>
+        <w:t>SLALog</w:t>
+      </w:r>
+      <w:proofErr w:type="spellEnd"/>
+      <w:r>
+        <w:rPr>
+          <w:rStyle w:val="Fremhv"/>
+          <w:i w:val="0"/>
+        </w:rPr>
+        <w:t xml:space="preserve"> konfiguration er for </w:t>
+      </w:r>
+      <w:proofErr w:type="spellStart"/>
+      <w:r>
+        <w:rPr>
+          <w:rStyle w:val="Fremhv"/>
+          <w:i w:val="0"/>
+        </w:rPr>
+        <w:t>minlog-ws</w:t>
+      </w:r>
+      <w:proofErr w:type="spellEnd"/>
+      <w:r>
+        <w:rPr>
+          <w:rStyle w:val="Fremhv"/>
+          <w:i w:val="0"/>
+        </w:rPr>
+        <w:t xml:space="preserve"> projektet alene.</w:t>
+      </w:r>
     </w:p>
     <w:p>
       <w:pPr>
@@ -2465,28 +2860,99 @@
       </w:r>
       <w:proofErr w:type="spellEnd"/>
       <w:r>
-        <w:t xml:space="preserve"> under </w:t>
+        <w:t xml:space="preserve"> under</w:t>
+      </w:r>
+      <w:r>
+        <w:t xml:space="preserve"> </w:t>
       </w:r>
       <w:proofErr w:type="spellStart"/>
       <w:r>
+        <w:t>hhv</w:t>
+      </w:r>
+      <w:proofErr w:type="spellEnd"/>
+      <w:r>
+        <w:t xml:space="preserve"> </w:t>
+      </w:r>
+      <w:proofErr w:type="spellStart"/>
+      <w:r>
         <w:rPr>
           <w:rStyle w:val="Fremhv"/>
         </w:rPr>
-        <w:t>minlogudtraekservice/src/resources</w:t>
+        <w:t>minlog</w:t>
+      </w:r>
+      <w:r>
+        <w:rPr>
+          <w:rStyle w:val="Fremhv"/>
+        </w:rPr>
+        <w:t>-ws</w:t>
+      </w:r>
+      <w:r>
+        <w:rPr>
+          <w:rStyle w:val="Fremhv"/>
+        </w:rPr>
+        <w:t>/src</w:t>
+      </w:r>
+      <w:r>
+        <w:rPr>
+          <w:rStyle w:val="Fremhv"/>
+        </w:rPr>
+        <w:t>/main</w:t>
+      </w:r>
+      <w:r>
+        <w:rPr>
+          <w:rStyle w:val="Fremhv"/>
+        </w:rPr>
+        <w:t>/resources</w:t>
       </w:r>
       <w:proofErr w:type="spellEnd"/>
+      <w:r>
+        <w:rPr>
+          <w:rStyle w:val="Fremhv"/>
+        </w:rPr>
+        <w:t xml:space="preserve"> </w:t>
+      </w:r>
+      <w:r>
+        <w:rPr>
+          <w:rStyle w:val="Fremhv"/>
+          <w:i w:val="0"/>
+        </w:rPr>
+        <w:t xml:space="preserve">og </w:t>
+      </w:r>
+      <w:proofErr w:type="spellStart"/>
+      <w:r>
+        <w:rPr>
+          <w:rStyle w:val="Fremhv"/>
+          <w:i w:val="0"/>
+        </w:rPr>
+        <w:t>minlog</w:t>
+      </w:r>
+      <w:r>
+        <w:rPr>
+          <w:rStyle w:val="Fremhv"/>
+          <w:i w:val="0"/>
+        </w:rPr>
+        <w:t>-export</w:t>
+      </w:r>
+      <w:r>
+        <w:rPr>
+          <w:rStyle w:val="Fremhv"/>
+          <w:i w:val="0"/>
+        </w:rPr>
+        <w:t>/src/main/resources</w:t>
+      </w:r>
+      <w:proofErr w:type="spellEnd"/>
     </w:p>
     <w:p>
       <w:pPr>
         <w:pStyle w:val="Overskrift2"/>
       </w:pPr>
-      <w:bookmarkStart w:id="15" w:name="database"/>
-      <w:bookmarkStart w:id="16" w:name="_Toc328723065"/>
-      <w:bookmarkEnd w:id="15"/>
+      <w:bookmarkStart w:id="18" w:name="database"/>
+      <w:bookmarkStart w:id="19" w:name="_Toc329094554"/>
+      <w:bookmarkEnd w:id="18"/>
       <w:r>
         <w:t>Database</w:t>
       </w:r>
-      <w:bookmarkEnd w:id="16"/>
+      <w:bookmarkEnd w:id="19"/>
     </w:p>
     <w:p>
       <w:pPr>
@@ -2529,7 +2995,19 @@
         <w:rPr>
           <w:rStyle w:val="Fremhv"/>
         </w:rPr>
-        <w:t>minlogudtraekservice/src/main/resources/db/migration</w:t>
+        <w:t>minlog</w:t>
+      </w:r>
+      <w:r>
+        <w:rPr>
+          <w:rStyle w:val="Fremhv"/>
+        </w:rPr>
+        <w:t>-export</w:t>
+      </w:r>
+      <w:r>
+        <w:rPr>
+          <w:rStyle w:val="Fremhv"/>
+        </w:rPr>
+        <w:t>/src/main/resources/db/migration</w:t>
       </w:r>
       <w:proofErr w:type="spellEnd"/>
       <w:r>
@@ -2551,17 +3029,23 @@
         <w:t>minlog</w:t>
       </w:r>
       <w:proofErr w:type="spellEnd"/>
+      <w:r>
+        <w:rPr>
+          <w:rStyle w:val="Fremhv"/>
+        </w:rPr>
+        <w:t>.</w:t>
+      </w:r>
     </w:p>
     <w:p>
       <w:pPr>
         <w:pStyle w:val="NormalWeb"/>
       </w:pPr>
-      <w:bookmarkStart w:id="17" w:name="smoketest-af-webservice"/>
-      <w:bookmarkStart w:id="18" w:name="splunk-udtr%C3%A6k"/>
-      <w:bookmarkStart w:id="19" w:name="driftsvejledning"/>
-      <w:bookmarkEnd w:id="17"/>
-      <w:bookmarkEnd w:id="18"/>
-      <w:bookmarkEnd w:id="19"/>
+      <w:bookmarkStart w:id="20" w:name="smoketest-af-webservice"/>
+      <w:bookmarkStart w:id="21" w:name="splunk-udtr%C3%A6k"/>
+      <w:bookmarkStart w:id="22" w:name="driftsvejledning"/>
+      <w:bookmarkEnd w:id="20"/>
+      <w:bookmarkEnd w:id="21"/>
+      <w:bookmarkEnd w:id="22"/>
       <w:r>
         <w:br w:type="textWrapping" w:clear="all"/>
       </w:r>
@@ -2570,15 +3054,15 @@
       <w:pPr>
         <w:pStyle w:val="Overskrift1"/>
       </w:pPr>
-      <w:bookmarkStart w:id="20" w:name="_Toc263424147"/>
-      <w:bookmarkStart w:id="21" w:name="_Toc328723066"/>
+      <w:bookmarkStart w:id="23" w:name="_Toc263424147"/>
+      <w:bookmarkStart w:id="24" w:name="_Toc329094555"/>
       <w:proofErr w:type="spellStart"/>
       <w:r>
         <w:lastRenderedPageBreak/>
         <w:t>Ændringslog</w:t>
       </w:r>
-      <w:bookmarkEnd w:id="20"/>
-      <w:bookmarkEnd w:id="21"/>
+      <w:bookmarkEnd w:id="23"/>
+      <w:bookmarkEnd w:id="24"/>
       <w:proofErr w:type="spellEnd"/>
     </w:p>
     <w:p>
@@ -3121,7 +3605,7 @@
         <w:rStyle w:val="Sidetal1"/>
         <w:noProof/>
       </w:rPr>
-      <w:t>7</w:t>
+      <w:t>2</w:t>
     </w:r>
     <w:r>
       <w:rPr>
@@ -3158,7 +3642,7 @@
         <w:rStyle w:val="Sidetal1"/>
         <w:noProof/>
       </w:rPr>
-      <w:t>7</w:t>
+      <w:t>8</w:t>
     </w:r>
     <w:r>
       <w:rPr>
@@ -3196,7 +3680,7 @@
         <w:rPr>
           <w:noProof/>
         </w:rPr>
-        <w:t>7</w:t>
+        <w:t>8</w:t>
       </w:r>
     </w:fldSimple>
   </w:p>
@@ -9171,7 +9655,7 @@
 </file>
 
 <file path=customXml/itemProps1.xml><?xml version="1.0" encoding="utf-8"?>
-<ds:datastoreItem xmlns:ds="http://schemas.openxmlformats.org/officeDocument/2006/customXml" ds:itemID="{08385CEC-4A73-4A9F-95AF-3AA73FCF81FA}">
+<ds:datastoreItem xmlns:ds="http://schemas.openxmlformats.org/officeDocument/2006/customXml" ds:itemID="{18F6D65D-C46C-4F7B-9AD7-D7876AFF6641}">
   <ds:schemaRefs>
     <ds:schemaRef ds:uri="http://schemas.openxmlformats.org/officeDocument/2006/bibliography"/>
   </ds:schemaRefs>

</xml_diff>